<commit_message>
Casos de uso atualizados com as tabelas a serem preenchidas.
</commit_message>
<xml_diff>
--- a/UC 01 - Gerir Usuário.docx
+++ b/UC 01 - Gerir Usuário.docx
@@ -6,6 +6,238 @@
       <w:r>
         <w:t>UC 01 – Gerir Usuário</w:t>
       </w:r>
+    </w:p>
+    <w:tbl>
+      <w:tblPr>
+        <w:tblStyle w:val="Tabelacomgrade"/>
+        <w:tblW w:w="0" w:type="auto"/>
+        <w:tblLook w:val="04A0" w:firstRow="1" w:lastRow="0" w:firstColumn="1" w:lastColumn="0" w:noHBand="0" w:noVBand="1"/>
+      </w:tblPr>
+      <w:tblGrid>
+        <w:gridCol w:w="2263"/>
+        <w:gridCol w:w="6798"/>
+      </w:tblGrid>
+      <w:tr>
+        <w:tc>
+          <w:tcPr>
+            <w:tcW w:w="2263" w:type="dxa"/>
+            <w:shd w:val="clear" w:color="auto" w:fill="D0CECE" w:themeFill="background2" w:themeFillShade="E6"/>
+          </w:tcPr>
+          <w:p>
+            <w:r>
+              <w:t>Nomenclatura:</w:t>
+            </w:r>
+          </w:p>
+        </w:tc>
+        <w:tc>
+          <w:tcPr>
+            <w:tcW w:w="6798" w:type="dxa"/>
+            <w:shd w:val="clear" w:color="auto" w:fill="D0CECE" w:themeFill="background2" w:themeFillShade="E6"/>
+          </w:tcPr>
+          <w:p>
+            <w:r>
+              <w:t>[UC 01] – Gerir Usuário</w:t>
+            </w:r>
+          </w:p>
+        </w:tc>
+      </w:tr>
+      <w:tr>
+        <w:tc>
+          <w:tcPr>
+            <w:tcW w:w="2263" w:type="dxa"/>
+            <w:shd w:val="clear" w:color="auto" w:fill="D0CECE" w:themeFill="background2" w:themeFillShade="E6"/>
+          </w:tcPr>
+          <w:p>
+            <w:r>
+              <w:t>Descrição:</w:t>
+            </w:r>
+          </w:p>
+        </w:tc>
+        <w:tc>
+          <w:tcPr>
+            <w:tcW w:w="6798" w:type="dxa"/>
+          </w:tcPr>
+          <w:p>
+            <w:r>
+              <w:t xml:space="preserve">Este caso tem por objetivo </w:t>
+            </w:r>
+            <w:r>
+              <w:t>gerenciar usuários no sistema.</w:t>
+            </w:r>
+          </w:p>
+        </w:tc>
+      </w:tr>
+      <w:tr>
+        <w:tc>
+          <w:tcPr>
+            <w:tcW w:w="2263" w:type="dxa"/>
+            <w:shd w:val="clear" w:color="auto" w:fill="D0CECE" w:themeFill="background2" w:themeFillShade="E6"/>
+          </w:tcPr>
+          <w:p>
+            <w:r>
+              <w:t>Ator Principal:</w:t>
+            </w:r>
+          </w:p>
+        </w:tc>
+        <w:tc>
+          <w:tcPr>
+            <w:tcW w:w="6798" w:type="dxa"/>
+          </w:tcPr>
+          <w:p>
+            <w:r>
+              <w:t>Administrador, Gerente</w:t>
+            </w:r>
+          </w:p>
+        </w:tc>
+      </w:tr>
+      <w:tr>
+        <w:tc>
+          <w:tcPr>
+            <w:tcW w:w="2263" w:type="dxa"/>
+            <w:shd w:val="clear" w:color="auto" w:fill="D0CECE" w:themeFill="background2" w:themeFillShade="E6"/>
+          </w:tcPr>
+          <w:p>
+            <w:r>
+              <w:t>Pré-condições:</w:t>
+            </w:r>
+          </w:p>
+        </w:tc>
+        <w:tc>
+          <w:tcPr>
+            <w:tcW w:w="6798" w:type="dxa"/>
+          </w:tcPr>
+          <w:p>
+            <w:r>
+              <w:t>Estar autenticado no sistema</w:t>
+            </w:r>
+          </w:p>
+        </w:tc>
+      </w:tr>
+      <w:tr>
+        <w:tc>
+          <w:tcPr>
+            <w:tcW w:w="2263" w:type="dxa"/>
+            <w:shd w:val="clear" w:color="auto" w:fill="D0CECE" w:themeFill="background2" w:themeFillShade="E6"/>
+          </w:tcPr>
+          <w:p>
+            <w:r>
+              <w:t>Pós-condições:</w:t>
+            </w:r>
+          </w:p>
+        </w:tc>
+        <w:tc>
+          <w:tcPr>
+            <w:tcW w:w="6798" w:type="dxa"/>
+          </w:tcPr>
+          <w:p>
+            <w:r>
+              <w:t>Ser capaz de efetuar transações com usuários no sistema.</w:t>
+            </w:r>
+          </w:p>
+        </w:tc>
+      </w:tr>
+      <w:tr>
+        <w:tc>
+          <w:tcPr>
+            <w:tcW w:w="2263" w:type="dxa"/>
+            <w:shd w:val="clear" w:color="auto" w:fill="D0CECE" w:themeFill="background2" w:themeFillShade="E6"/>
+          </w:tcPr>
+          <w:p>
+            <w:r>
+              <w:t>Requisitos Funcionais:</w:t>
+            </w:r>
+          </w:p>
+        </w:tc>
+        <w:tc>
+          <w:tcPr>
+            <w:tcW w:w="6798" w:type="dxa"/>
+          </w:tcPr>
+          <w:p>
+            <w:r>
+              <w:t>RF01, RF02, RF03, RF04</w:t>
+            </w:r>
+          </w:p>
+        </w:tc>
+      </w:tr>
+      <w:tr>
+        <w:tc>
+          <w:tcPr>
+            <w:tcW w:w="9061" w:type="dxa"/>
+            <w:gridSpan w:val="2"/>
+            <w:shd w:val="clear" w:color="auto" w:fill="D0CECE" w:themeFill="background2" w:themeFillShade="E6"/>
+          </w:tcPr>
+          <w:p>
+            <w:r>
+              <w:t>Fluxo Principal:</w:t>
+            </w:r>
+          </w:p>
+        </w:tc>
+      </w:tr>
+      <w:tr>
+        <w:tc>
+          <w:tcPr>
+            <w:tcW w:w="9061" w:type="dxa"/>
+            <w:gridSpan w:val="2"/>
+          </w:tcPr>
+          <w:p/>
+        </w:tc>
+      </w:tr>
+      <w:tr>
+        <w:tc>
+          <w:tcPr>
+            <w:tcW w:w="9061" w:type="dxa"/>
+            <w:gridSpan w:val="2"/>
+            <w:shd w:val="clear" w:color="auto" w:fill="D0CECE" w:themeFill="background2" w:themeFillShade="E6"/>
+          </w:tcPr>
+          <w:p>
+            <w:r>
+              <w:t>Fluxo Alternativo:</w:t>
+            </w:r>
+          </w:p>
+        </w:tc>
+      </w:tr>
+      <w:tr>
+        <w:tc>
+          <w:tcPr>
+            <w:tcW w:w="9061" w:type="dxa"/>
+            <w:gridSpan w:val="2"/>
+          </w:tcPr>
+          <w:p/>
+        </w:tc>
+      </w:tr>
+      <w:tr>
+        <w:tc>
+          <w:tcPr>
+            <w:tcW w:w="9061" w:type="dxa"/>
+            <w:gridSpan w:val="2"/>
+            <w:shd w:val="clear" w:color="auto" w:fill="D0CECE" w:themeFill="background2" w:themeFillShade="E6"/>
+          </w:tcPr>
+          <w:p>
+            <w:r>
+              <w:t xml:space="preserve">Fluxo de </w:t>
+            </w:r>
+            <w:proofErr w:type="spellStart"/>
+            <w:r>
+              <w:t>Execeção</w:t>
+            </w:r>
+            <w:proofErr w:type="spellEnd"/>
+            <w:r>
+              <w:t>:</w:t>
+            </w:r>
+          </w:p>
+        </w:tc>
+      </w:tr>
+      <w:tr>
+        <w:tc>
+          <w:tcPr>
+            <w:tcW w:w="9061" w:type="dxa"/>
+            <w:gridSpan w:val="2"/>
+          </w:tcPr>
+          <w:p/>
+        </w:tc>
+      </w:tr>
+    </w:tbl>
+    <w:p>
       <w:bookmarkStart w:id="0" w:name="_GoBack"/>
       <w:bookmarkEnd w:id="0"/>
     </w:p>
@@ -440,6 +672,25 @@
     <w:semiHidden/>
     <w:unhideWhenUsed/>
   </w:style>
+  <w:style w:type="table" w:styleId="Tabelacomgrade">
+    <w:name w:val="Table Grid"/>
+    <w:basedOn w:val="Tabelanormal"/>
+    <w:uiPriority w:val="39"/>
+    <w:rsid w:val="00644D8D"/>
+    <w:pPr>
+      <w:spacing w:after="0" w:line="240" w:lineRule="auto"/>
+    </w:pPr>
+    <w:tblPr>
+      <w:tblBorders>
+        <w:top w:val="single" w:sz="4" w:space="0" w:color="auto"/>
+        <w:left w:val="single" w:sz="4" w:space="0" w:color="auto"/>
+        <w:bottom w:val="single" w:sz="4" w:space="0" w:color="auto"/>
+        <w:right w:val="single" w:sz="4" w:space="0" w:color="auto"/>
+        <w:insideH w:val="single" w:sz="4" w:space="0" w:color="auto"/>
+        <w:insideV w:val="single" w:sz="4" w:space="0" w:color="auto"/>
+      </w:tblBorders>
+    </w:tblPr>
+  </w:style>
 </w:styles>
 </file>
 

</xml_diff>

<commit_message>
Foram adicionados os dados aos casos de uso de usuário, funcionário, agenda. Que estão completos.
</commit_message>
<xml_diff>
--- a/UC 01 - Gerir Usuário.docx
+++ b/UC 01 - Gerir Usuário.docx
@@ -64,6 +64,18 @@
             <w:r>
               <w:t>gerenciar usuários no sistema.</w:t>
             </w:r>
+            <w:r>
+              <w:t xml:space="preserve"> O gerenciame</w:t>
+            </w:r>
+            <w:r>
+              <w:t>nto de usuário no sistema englob</w:t>
+            </w:r>
+            <w:r>
+              <w:t>a as se</w:t>
+            </w:r>
+            <w:r>
+              <w:t>guintes funcionalidades, incluir, consultar, alterar ou excluir.</w:t>
+            </w:r>
           </w:p>
         </w:tc>
       </w:tr>
@@ -87,6 +99,9 @@
             <w:r>
               <w:t>Administrador, Gerente</w:t>
             </w:r>
+            <w:r>
+              <w:t>.</w:t>
+            </w:r>
           </w:p>
         </w:tc>
       </w:tr>
@@ -110,6 +125,9 @@
             <w:r>
               <w:t>Estar autenticado no sistema</w:t>
             </w:r>
+            <w:r>
+              <w:t>.</w:t>
+            </w:r>
           </w:p>
         </w:tc>
       </w:tr>
@@ -131,7 +149,10 @@
           </w:tcPr>
           <w:p>
             <w:r>
-              <w:t>Ser capaz de efetuar transações com usuários no sistema.</w:t>
+              <w:t>Ser capaz de efetuar tra</w:t>
+            </w:r>
+            <w:r>
+              <w:t>nsações com usuários no sistema com sucesso.</w:t>
             </w:r>
           </w:p>
         </w:tc>
@@ -179,7 +200,98 @@
             <w:tcW w:w="9061" w:type="dxa"/>
             <w:gridSpan w:val="2"/>
           </w:tcPr>
-          <w:p/>
+          <w:p>
+            <w:pPr>
+              <w:pStyle w:val="PargrafodaLista"/>
+              <w:numPr>
+                <w:ilvl w:val="0"/>
+                <w:numId w:val="1"/>
+              </w:numPr>
+            </w:pPr>
+            <w:r>
+              <w:t xml:space="preserve">O </w:t>
+            </w:r>
+            <w:r>
+              <w:t>ator</w:t>
+            </w:r>
+            <w:r>
+              <w:t xml:space="preserve"> acessa aba “usuários”.</w:t>
+            </w:r>
+          </w:p>
+          <w:p>
+            <w:pPr>
+              <w:pStyle w:val="PargrafodaLista"/>
+              <w:numPr>
+                <w:ilvl w:val="0"/>
+                <w:numId w:val="1"/>
+              </w:numPr>
+            </w:pPr>
+            <w:r>
+              <w:t>Escolhe a opção “Cadastrar”.</w:t>
+            </w:r>
+          </w:p>
+          <w:p>
+            <w:pPr>
+              <w:pStyle w:val="PargrafodaLista"/>
+              <w:numPr>
+                <w:ilvl w:val="0"/>
+                <w:numId w:val="1"/>
+              </w:numPr>
+            </w:pPr>
+            <w:r>
+              <w:t>O sistema abre a tela de cadastro de usuário com um formulário a ser preenchido.</w:t>
+            </w:r>
+          </w:p>
+          <w:p>
+            <w:pPr>
+              <w:pStyle w:val="PargrafodaLista"/>
+              <w:numPr>
+                <w:ilvl w:val="0"/>
+                <w:numId w:val="1"/>
+              </w:numPr>
+            </w:pPr>
+            <w:r>
+              <w:t xml:space="preserve">O </w:t>
+            </w:r>
+            <w:r>
+              <w:t>ator</w:t>
+            </w:r>
+            <w:r>
+              <w:t xml:space="preserve"> entra com as informações necessárias e clica em “salvar”. (</w:t>
+            </w:r>
+            <w:proofErr w:type="gramStart"/>
+            <w:r>
+              <w:t>mudar</w:t>
+            </w:r>
+            <w:proofErr w:type="gramEnd"/>
+            <w:r>
+              <w:t xml:space="preserve"> no PNF).</w:t>
+            </w:r>
+          </w:p>
+          <w:p>
+            <w:pPr>
+              <w:pStyle w:val="PargrafodaLista"/>
+              <w:numPr>
+                <w:ilvl w:val="0"/>
+                <w:numId w:val="1"/>
+              </w:numPr>
+            </w:pPr>
+            <w:r>
+              <w:t>O sistema armazena as informações e exibe a mensagem M01.</w:t>
+            </w:r>
+          </w:p>
+          <w:p>
+            <w:pPr>
+              <w:pStyle w:val="PargrafodaLista"/>
+              <w:numPr>
+                <w:ilvl w:val="0"/>
+                <w:numId w:val="1"/>
+              </w:numPr>
+            </w:pPr>
+            <w:r>
+              <w:t>O Caso de uso é encerrado.</w:t>
+            </w:r>
+          </w:p>
         </w:tc>
       </w:tr>
       <w:tr>
@@ -202,7 +314,222 @@
             <w:tcW w:w="9061" w:type="dxa"/>
             <w:gridSpan w:val="2"/>
           </w:tcPr>
+          <w:p>
+            <w:proofErr w:type="gramStart"/>
+            <w:r>
+              <w:t>A1 Consultar</w:t>
+            </w:r>
+            <w:proofErr w:type="gramEnd"/>
+            <w:r>
+              <w:t xml:space="preserve"> usuário:</w:t>
+            </w:r>
+          </w:p>
+          <w:p>
+            <w:r>
+              <w:t xml:space="preserve">A1.1 O </w:t>
+            </w:r>
+            <w:r>
+              <w:t>ator</w:t>
+            </w:r>
+            <w:r>
+              <w:t xml:space="preserve"> acessa a aba “usuários”</w:t>
+            </w:r>
+            <w:r>
+              <w:t>.</w:t>
+            </w:r>
+          </w:p>
+          <w:p>
+            <w:r>
+              <w:t xml:space="preserve">A1.2 O </w:t>
+            </w:r>
+            <w:r>
+              <w:t>ator</w:t>
+            </w:r>
+            <w:r>
+              <w:t xml:space="preserve"> escolhe a opção “Consultar”.</w:t>
+            </w:r>
+          </w:p>
+          <w:p>
+            <w:r>
+              <w:t>A1.3 O sistema exibe a tela de consulta</w:t>
+            </w:r>
+            <w:r>
+              <w:t xml:space="preserve"> com formulário a ser preenchido.</w:t>
+            </w:r>
+          </w:p>
+          <w:p>
+            <w:r>
+              <w:t xml:space="preserve">A1.4 O </w:t>
+            </w:r>
+            <w:r>
+              <w:t>ator</w:t>
+            </w:r>
+            <w:r>
+              <w:t xml:space="preserve"> entra com as informações necessárias e clica em “consultar”. (</w:t>
+            </w:r>
+            <w:proofErr w:type="gramStart"/>
+            <w:r>
+              <w:t>mudar</w:t>
+            </w:r>
+            <w:proofErr w:type="gramEnd"/>
+            <w:r>
+              <w:t xml:space="preserve"> no PNF)</w:t>
+            </w:r>
+          </w:p>
+          <w:p>
+            <w:r>
+              <w:t>A1.5 O sistema faz uma consulta e retorna os valores encontrados.</w:t>
+            </w:r>
+          </w:p>
+          <w:p>
+            <w:r>
+              <w:t>A1.6 O sistema exibe os valore encontrados.</w:t>
+            </w:r>
+          </w:p>
+          <w:p>
+            <w:r>
+              <w:t>A1.7 O caso de uso é encerrado.</w:t>
+            </w:r>
+          </w:p>
           <w:p/>
+          <w:p>
+            <w:r>
+              <w:t>A2 Alterar Usuário:</w:t>
+            </w:r>
+          </w:p>
+          <w:p>
+            <w:r>
+              <w:t xml:space="preserve">A2.1 O </w:t>
+            </w:r>
+            <w:r>
+              <w:t>ator</w:t>
+            </w:r>
+            <w:r>
+              <w:t xml:space="preserve"> acessa a aba “usuário”.</w:t>
+            </w:r>
+          </w:p>
+          <w:p>
+            <w:r>
+              <w:t xml:space="preserve">A2.2 O </w:t>
+            </w:r>
+            <w:r>
+              <w:t>ator</w:t>
+            </w:r>
+            <w:r>
+              <w:t xml:space="preserve"> escolhe a opção “alterar”.</w:t>
+            </w:r>
+          </w:p>
+          <w:p>
+            <w:r>
+              <w:t>A2.3 O sistema exibe a tela de alteração de usuário com formulário a ser preenchido.</w:t>
+            </w:r>
+          </w:p>
+          <w:p>
+            <w:r>
+              <w:t xml:space="preserve">A2.4 O ator insere os dados em um campo chave. </w:t>
+            </w:r>
+          </w:p>
+          <w:p>
+            <w:r>
+              <w:t>A2.5 O sistema completa o formulário com os valores referente ao dado do campo chave.</w:t>
+            </w:r>
+          </w:p>
+          <w:p>
+            <w:r>
+              <w:t>A.2.6 O ator edita os dados que julgar necessário.</w:t>
+            </w:r>
+          </w:p>
+          <w:p>
+            <w:r>
+              <w:t>A.2.7 O ator clica em salvar.</w:t>
+            </w:r>
+          </w:p>
+          <w:p>
+            <w:r>
+              <w:t>A.2.8 O sistema armazena a alteração de dados e exibe a mensagem M0</w:t>
+            </w:r>
+            <w:r>
+              <w:t>2</w:t>
+            </w:r>
+            <w:r>
+              <w:t>.</w:t>
+            </w:r>
+          </w:p>
+          <w:p>
+            <w:r>
+              <w:t>A.2.9 O caso de uso é encerrado.</w:t>
+            </w:r>
+          </w:p>
+          <w:p/>
+          <w:p>
+            <w:proofErr w:type="gramStart"/>
+            <w:r>
+              <w:t>A3 Excluir</w:t>
+            </w:r>
+            <w:proofErr w:type="gramEnd"/>
+            <w:r>
+              <w:t xml:space="preserve"> usuário.</w:t>
+            </w:r>
+          </w:p>
+          <w:p>
+            <w:r>
+              <w:t>A3.1 O ator clica na aba “usuário”.</w:t>
+            </w:r>
+          </w:p>
+          <w:p>
+            <w:r>
+              <w:t>A3.2 O ator escolhe a opção “Excluir”.</w:t>
+            </w:r>
+          </w:p>
+          <w:p>
+            <w:r>
+              <w:t>A3.3 O sistema exibe a tela de exclusão de usuário com campos a serem preenchidos.</w:t>
+            </w:r>
+          </w:p>
+          <w:p>
+            <w:r>
+              <w:t>A3.4 O ator preenche qualquer um os campos.</w:t>
+            </w:r>
+          </w:p>
+          <w:p>
+            <w:r>
+              <w:t>A3.5 O sistema completa os campos restantes com as informações relacionadas ao campo preenchido.</w:t>
+            </w:r>
+          </w:p>
+          <w:p>
+            <w:r>
+              <w:t>A3.6 O ator clica em “excluir”.</w:t>
+            </w:r>
+          </w:p>
+          <w:p>
+            <w:r>
+              <w:t xml:space="preserve">A3.7 O sistema exibe uma </w:t>
+            </w:r>
+            <w:r>
+              <w:t>caixa de diálogo</w:t>
+            </w:r>
+            <w:r>
+              <w:t xml:space="preserve"> com a mensagem M07.</w:t>
+            </w:r>
+          </w:p>
+          <w:p>
+            <w:r>
+              <w:t xml:space="preserve">A3.8 O Ator </w:t>
+            </w:r>
+            <w:r>
+              <w:t>seleciona a opção afirmativa.</w:t>
+            </w:r>
+          </w:p>
+          <w:p>
+            <w:r>
+              <w:t>A3.9 O sistema conclui a operação e exibe a mensagem M10.</w:t>
+            </w:r>
+          </w:p>
+          <w:p>
+            <w:r>
+              <w:t>A3.10 O caso de uso é encerrado.</w:t>
+            </w:r>
+          </w:p>
         </w:tc>
       </w:tr>
       <w:tr>
@@ -216,31 +543,88 @@
             <w:r>
               <w:t xml:space="preserve">Fluxo de </w:t>
             </w:r>
-            <w:proofErr w:type="spellStart"/>
-            <w:r>
-              <w:t>Execeção</w:t>
-            </w:r>
-            <w:proofErr w:type="spellEnd"/>
+            <w:r>
+              <w:t>Exceção</w:t>
+            </w:r>
             <w:r>
               <w:t>:</w:t>
             </w:r>
           </w:p>
         </w:tc>
+        <w:bookmarkStart w:id="0" w:name="_GoBack"/>
+        <w:bookmarkEnd w:id="0"/>
       </w:tr>
       <w:tr>
+        <w:trPr>
+          <w:trHeight w:val="2542"/>
+        </w:trPr>
         <w:tc>
           <w:tcPr>
             <w:tcW w:w="9061" w:type="dxa"/>
             <w:gridSpan w:val="2"/>
           </w:tcPr>
+          <w:p>
+            <w:r>
+              <w:lastRenderedPageBreak/>
+              <w:t>E1 – Nenhum registro localizado</w:t>
+            </w:r>
+          </w:p>
+          <w:p>
+            <w:r>
+              <w:t>E1.1 – O sistema verifica a consulta localizada.</w:t>
+            </w:r>
+          </w:p>
+          <w:p>
+            <w:r>
+              <w:t>E1.2 – O sistema exibe a mensagem: (</w:t>
+            </w:r>
+            <w:proofErr w:type="spellStart"/>
+            <w:r>
+              <w:t>Add</w:t>
+            </w:r>
+            <w:proofErr w:type="spellEnd"/>
+            <w:r>
+              <w:t xml:space="preserve"> mensagem depois)</w:t>
+            </w:r>
+          </w:p>
+          <w:p>
+            <w:r>
+              <w:t>E1.3 – O sistema retorna ao passo que foi desviado.</w:t>
+            </w:r>
+          </w:p>
           <w:p/>
+          <w:p>
+            <w:r>
+              <w:t>E2 – Dados obrigatórios não informados</w:t>
+            </w:r>
+          </w:p>
+          <w:p>
+            <w:r>
+              <w:t>E2.1 – O sistema verifica se algum dado foi informado.</w:t>
+            </w:r>
+          </w:p>
+          <w:p>
+            <w:r>
+              <w:t>E2.2 – O sistema exibe a mensagem: (</w:t>
+            </w:r>
+            <w:proofErr w:type="spellStart"/>
+            <w:r>
+              <w:t>Add</w:t>
+            </w:r>
+            <w:proofErr w:type="spellEnd"/>
+            <w:r>
+              <w:t xml:space="preserve"> mensagem depois)</w:t>
+            </w:r>
+          </w:p>
+          <w:p>
+            <w:r>
+              <w:t>E2.3 – O sistema retorna ao passo de onde foi desviado.</w:t>
+            </w:r>
+          </w:p>
         </w:tc>
       </w:tr>
     </w:tbl>
-    <w:p>
-      <w:bookmarkStart w:id="0" w:name="_GoBack"/>
-      <w:bookmarkEnd w:id="0"/>
-    </w:p>
+    <w:p/>
     <w:sectPr>
       <w:pgSz w:w="11906" w:h="16838"/>
       <w:pgMar w:top="1701" w:right="1134" w:bottom="1134" w:left="1701" w:header="709" w:footer="709" w:gutter="0"/>
@@ -249,6 +633,103 @@
     </w:sectPr>
   </w:body>
 </w:document>
+</file>
+
+<file path=word/numbering.xml><?xml version="1.0" encoding="utf-8"?>
+<w:numbering xmlns:wpc="http://schemas.microsoft.com/office/word/2010/wordprocessingCanvas" xmlns:mc="http://schemas.openxmlformats.org/markup-compatibility/2006" xmlns:o="urn:schemas-microsoft-com:office:office" xmlns:r="http://schemas.openxmlformats.org/officeDocument/2006/relationships" xmlns:m="http://schemas.openxmlformats.org/officeDocument/2006/math" xmlns:v="urn:schemas-microsoft-com:vml" xmlns:wp14="http://schemas.microsoft.com/office/word/2010/wordprocessingDrawing" xmlns:wp="http://schemas.openxmlformats.org/drawingml/2006/wordprocessingDrawing" xmlns:w10="urn:schemas-microsoft-com:office:word" xmlns:w="http://schemas.openxmlformats.org/wordprocessingml/2006/main" xmlns:w14="http://schemas.microsoft.com/office/word/2010/wordml" xmlns:w15="http://schemas.microsoft.com/office/word/2012/wordml" xmlns:wpg="http://schemas.microsoft.com/office/word/2010/wordprocessingGroup" xmlns:wpi="http://schemas.microsoft.com/office/word/2010/wordprocessingInk" xmlns:wne="http://schemas.microsoft.com/office/word/2006/wordml" xmlns:wps="http://schemas.microsoft.com/office/word/2010/wordprocessingShape" mc:Ignorable="w14 w15 wp14">
+  <w:abstractNum w:abstractNumId="0" w15:restartNumberingAfterBreak="0">
+    <w:nsid w:val="09DC5B9C"/>
+    <w:multiLevelType w:val="hybridMultilevel"/>
+    <w:tmpl w:val="F014B642"/>
+    <w:lvl w:ilvl="0" w:tplc="0416000F">
+      <w:start w:val="1"/>
+      <w:numFmt w:val="decimal"/>
+      <w:lvlText w:val="%1."/>
+      <w:lvlJc w:val="left"/>
+      <w:pPr>
+        <w:ind w:left="720" w:hanging="360"/>
+      </w:pPr>
+      <w:rPr>
+        <w:rFonts w:hint="default"/>
+      </w:rPr>
+    </w:lvl>
+    <w:lvl w:ilvl="1" w:tplc="04160019" w:tentative="1">
+      <w:start w:val="1"/>
+      <w:numFmt w:val="lowerLetter"/>
+      <w:lvlText w:val="%2."/>
+      <w:lvlJc w:val="left"/>
+      <w:pPr>
+        <w:ind w:left="1440" w:hanging="360"/>
+      </w:pPr>
+    </w:lvl>
+    <w:lvl w:ilvl="2" w:tplc="0416001B" w:tentative="1">
+      <w:start w:val="1"/>
+      <w:numFmt w:val="lowerRoman"/>
+      <w:lvlText w:val="%3."/>
+      <w:lvlJc w:val="right"/>
+      <w:pPr>
+        <w:ind w:left="2160" w:hanging="180"/>
+      </w:pPr>
+    </w:lvl>
+    <w:lvl w:ilvl="3" w:tplc="0416000F" w:tentative="1">
+      <w:start w:val="1"/>
+      <w:numFmt w:val="decimal"/>
+      <w:lvlText w:val="%4."/>
+      <w:lvlJc w:val="left"/>
+      <w:pPr>
+        <w:ind w:left="2880" w:hanging="360"/>
+      </w:pPr>
+    </w:lvl>
+    <w:lvl w:ilvl="4" w:tplc="04160019" w:tentative="1">
+      <w:start w:val="1"/>
+      <w:numFmt w:val="lowerLetter"/>
+      <w:lvlText w:val="%5."/>
+      <w:lvlJc w:val="left"/>
+      <w:pPr>
+        <w:ind w:left="3600" w:hanging="360"/>
+      </w:pPr>
+    </w:lvl>
+    <w:lvl w:ilvl="5" w:tplc="0416001B" w:tentative="1">
+      <w:start w:val="1"/>
+      <w:numFmt w:val="lowerRoman"/>
+      <w:lvlText w:val="%6."/>
+      <w:lvlJc w:val="right"/>
+      <w:pPr>
+        <w:ind w:left="4320" w:hanging="180"/>
+      </w:pPr>
+    </w:lvl>
+    <w:lvl w:ilvl="6" w:tplc="0416000F" w:tentative="1">
+      <w:start w:val="1"/>
+      <w:numFmt w:val="decimal"/>
+      <w:lvlText w:val="%7."/>
+      <w:lvlJc w:val="left"/>
+      <w:pPr>
+        <w:ind w:left="5040" w:hanging="360"/>
+      </w:pPr>
+    </w:lvl>
+    <w:lvl w:ilvl="7" w:tplc="04160019" w:tentative="1">
+      <w:start w:val="1"/>
+      <w:numFmt w:val="lowerLetter"/>
+      <w:lvlText w:val="%8."/>
+      <w:lvlJc w:val="left"/>
+      <w:pPr>
+        <w:ind w:left="5760" w:hanging="360"/>
+      </w:pPr>
+    </w:lvl>
+    <w:lvl w:ilvl="8" w:tplc="0416001B" w:tentative="1">
+      <w:start w:val="1"/>
+      <w:numFmt w:val="lowerRoman"/>
+      <w:lvlText w:val="%9."/>
+      <w:lvlJc w:val="right"/>
+      <w:pPr>
+        <w:ind w:left="6480" w:hanging="180"/>
+      </w:pPr>
+    </w:lvl>
+  </w:abstractNum>
+  <w:num w:numId="1">
+    <w:abstractNumId w:val="0"/>
+  </w:num>
+</w:numbering>
 </file>
 
 <file path=word/styles.xml><?xml version="1.0" encoding="utf-8"?>
@@ -691,6 +1172,17 @@
       </w:tblBorders>
     </w:tblPr>
   </w:style>
+  <w:style w:type="paragraph" w:styleId="PargrafodaLista">
+    <w:name w:val="List Paragraph"/>
+    <w:basedOn w:val="Normal"/>
+    <w:uiPriority w:val="34"/>
+    <w:qFormat/>
+    <w:rsid w:val="00814FC5"/>
+    <w:pPr>
+      <w:ind w:left="720"/>
+      <w:contextualSpacing/>
+    </w:pPr>
+  </w:style>
 </w:styles>
 </file>
 

</xml_diff>